<commit_message>
update manuscript and readme
</commit_message>
<xml_diff>
--- a/products/manuscript/Manuscript.docx
+++ b/products/manuscript/Manuscript.docx
@@ -7,36 +7,6 @@
         <w:pStyle w:val="Title"/>
       </w:pPr>
       <w:r>
-        <w:t xml:space="preserve">Example</w:t>
-      </w:r>
-      <w:r>
-        <w:t xml:space="preserve"> </w:t>
-      </w:r>
-      <w:r>
-        <w:t xml:space="preserve">Manuscript</w:t>
-      </w:r>
-      <w:r>
-        <w:t xml:space="preserve"> </w:t>
-      </w:r>
-      <w:r>
-        <w:t xml:space="preserve">Template</w:t>
-      </w:r>
-      <w:r>
-        <w:t xml:space="preserve"> </w:t>
-      </w:r>
-      <w:r>
-        <w:t xml:space="preserve">for</w:t>
-      </w:r>
-      <w:r>
-        <w:t xml:space="preserve"> </w:t>
-      </w:r>
-      <w:r>
-        <w:t xml:space="preserve">a</w:t>
-      </w:r>
-      <w:r>
-        <w:t xml:space="preserve"> </w:t>
-      </w:r>
-      <w:r>
         <w:t xml:space="preserve">Data</w:t>
       </w:r>
       <w:r>
@@ -57,13 +27,13 @@
         <w:pStyle w:val="Author"/>
       </w:pPr>
       <w:r>
-        <w:t xml:space="preserve">Andreas</w:t>
-      </w:r>
-      <w:r>
-        <w:t xml:space="preserve"> </w:t>
-      </w:r>
-      <w:r>
-        <w:t xml:space="preserve">Handel</w:t>
+        <w:t xml:space="preserve">Leah</w:t>
+      </w:r>
+      <w:r>
+        <w:t xml:space="preserve"> </w:t>
+      </w:r>
+      <w:r>
+        <w:t xml:space="preserve">Lariscy</w:t>
       </w:r>
     </w:p>
     <w:p>
@@ -124,23 +94,7 @@
         <w:pStyle w:val="FirstParagraph"/>
       </w:pPr>
       <w:r>
-        <w:t xml:space="preserve">Infection by Severe Acute Respiratory Syndrome Coronavirus 2 (SARS-CoV-2), causing COVID-19, is followed by the shedding of viral particles by multiple excretory functions, including stool and urine production.</w:t>
-      </w:r>
-    </w:p>
-    <w:p>
-      <w:pPr>
-        <w:pStyle w:val="BodyText"/>
-      </w:pPr>
-      <w:r>
-        <w:t xml:space="preserve">Subsequently, these viral particles can be detected in wastewater influent via RNA extraction, followed by Reverse Transcriptase Quantitative Polymerase Chain Reaction (RT-qPCR) utilizing SARS-CoV-2 specific primers.</w:t>
-      </w:r>
-    </w:p>
-    <w:p>
-      <w:pPr>
-        <w:pStyle w:val="BodyText"/>
-      </w:pPr>
-      <w:r>
-        <w:t xml:space="preserve">Wastewater-based detection methods have been utilized across the globe as an independent indicator of SARS-CoV-2 viral prevalence and, depending on community-specific factors, as a leading indicator of clinical case trends [4]. WBE methods may also become a primary tool in understanding transmission dynamics as case under reporting increases.</w:t>
+        <w:t xml:space="preserve">Infection by Severe Acute Respiratory Syndrome Coronavirus 2 (SARS-CoV-2), causing COVID-19, is followed by the shedding of viral particles by multiple excretory functions, including stool and urine production. Subsequently, these viral particles can be detected in wastewater influent via RNA extraction, followed by Reverse Transcriptase Quantitative Polymerase Chain Reaction (RT-qPCR) utilizing SARS-CoV-2 specific primers. Wastewater-based detection methods have been utilized across the globe as an independent and parallel indicator of SARS-CoV-2 viral prevalence and, depending on community-specific factors, as a leading indicator of clinical case trends. WBE methods may also become a primary tool in understanding transmission dynamics as case under-reporting increases.</w:t>
       </w:r>
     </w:p>
     <w:bookmarkEnd w:id="21"/>
@@ -158,7 +112,7 @@
         <w:pStyle w:val="FirstParagraph"/>
       </w:pPr>
       <w:r>
-        <w:t xml:space="preserve">24-hour composite samples collected twice weekly, stored at 4C until ready for extraction. 6 extraction replicates were performed for each collection date at treatment facility.</w:t>
+        <w:t xml:space="preserve">24-hour composite wastewater samples were collected twice weekly and refrigerated until ready for extraction. RNA extractions were performed for each sample collected, in replicates (n=6). Reverse Transcriptase Quantitative Polymerase Chain Reaction (RT-qPCR) and SARS-CoV-2 specific primer-probe pairs were used to amplify each RNA extraction replicate in technical replicates (n=3).</w:t>
       </w:r>
     </w:p>
     <w:p>
@@ -166,7 +120,7 @@
         <w:pStyle w:val="BodyText"/>
       </w:pPr>
       <w:r>
-        <w:t xml:space="preserve">2019-nCoV N1 and N2 primer-probe sets were used for universal detection of SARS-CoV-2.</w:t>
+        <w:t xml:space="preserve">The concentration per reaction of each gene target was determined by the standard curve calculation of the positive control serial dilution corresponding to each target. Sample concentration in copies per liter was determined by Equation 1. Total daily copies per day per WRF was determined by Equation 2.</w:t>
       </w:r>
     </w:p>
     <w:p>
@@ -174,7 +128,7 @@
         <w:pStyle w:val="BodyText"/>
       </w:pPr>
       <w:r>
-        <w:t xml:space="preserve">The concentration per reaction of each gene target was determined by the corresponding standard curve, then sample concentration in copies per liter was determined by Equation 1. Total daily copies per day per WRF was determined by Equation 2.</w:t>
+        <w:t xml:space="preserve">Insert equations here</w:t>
       </w:r>
     </w:p>
     <w:bookmarkEnd w:id="22"/>
@@ -254,7 +208,7 @@
     </w:p>
     <w:bookmarkEnd w:id="23"/>
     <w:bookmarkEnd w:id="24"/>
-    <w:bookmarkStart w:id="28" w:name="methods"/>
+    <w:bookmarkStart w:id="31" w:name="methods"/>
     <w:p>
       <w:pPr>
         <w:pStyle w:val="Heading1"/>
@@ -297,7 +251,7 @@
       </w:r>
     </w:p>
     <w:bookmarkEnd w:id="25"/>
-    <w:bookmarkStart w:id="26" w:name="data-import-and-cleaning"/>
+    <w:bookmarkStart w:id="29" w:name="data-import-and-cleaning"/>
     <w:p>
       <w:pPr>
         <w:pStyle w:val="Heading2"/>
@@ -306,16 +260,76 @@
         <w:t xml:space="preserve">3.2 Data import and cleaning</w:t>
       </w:r>
     </w:p>
+    <w:bookmarkStart w:id="26" w:name="rt-qpcr-data"/>
+    <w:p>
+      <w:pPr>
+        <w:pStyle w:val="Heading3"/>
+      </w:pPr>
+      <w:r>
+        <w:t xml:space="preserve">3.2.1 RT-qPCR data</w:t>
+      </w:r>
+    </w:p>
     <w:p>
       <w:pPr>
         <w:pStyle w:val="FirstParagraph"/>
       </w:pPr>
       <w:r>
-        <w:rPr>
-          <w:iCs/>
-          <w:i/>
-        </w:rPr>
-        <w:t xml:space="preserve">qPCR data</w:t>
+        <w:t xml:space="preserve">For each target, viral copies per microliter (cp/uL) of each PCR reaction was estimated by transforming the cycle threshold value (Ct) using the appropriate standard curve equation. From this, N1 and N2 data frames were combined and copies per liter (cp/L) of sample for both targets was estimated using Equation 1.</w:t>
+      </w:r>
+    </w:p>
+    <w:bookmarkEnd w:id="26"/>
+    <w:bookmarkStart w:id="27" w:name="treatment-plant-flow-data"/>
+    <w:p>
+      <w:pPr>
+        <w:pStyle w:val="Heading3"/>
+      </w:pPr>
+      <w:r>
+        <w:t xml:space="preserve">3.2.2 Treatment plant flow data</w:t>
+      </w:r>
+    </w:p>
+    <w:p>
+      <w:pPr>
+        <w:pStyle w:val="FirstParagraph"/>
+      </w:pPr>
+      <w:r>
+        <w:t xml:space="preserve">For each collection date, corresponding wastewater influent flow data, including total daily flow volume and total suspended solids rate, were combined with the qPCR data. Viral load (total daily viral copies) was then estimated by multiplying concentration estimates by daily flow volume (Equation 2).</w:t>
+      </w:r>
+    </w:p>
+    <w:bookmarkEnd w:id="27"/>
+    <w:bookmarkStart w:id="28" w:name="covid-testing-data"/>
+    <w:p>
+      <w:pPr>
+        <w:pStyle w:val="Heading3"/>
+      </w:pPr>
+      <w:r>
+        <w:t xml:space="preserve">3.2.3 COVID testing data</w:t>
+      </w:r>
+    </w:p>
+    <w:p>
+      <w:pPr>
+        <w:pStyle w:val="FirstParagraph"/>
+      </w:pPr>
+      <w:r>
+        <w:t xml:space="preserve">COVID-19 data sets were downloaded from the Georgia Department of Public Health website (accessed Jan 2023), of which a subset was selected which includes symptom onset, PCR test, and PCR positive test data for each date since the first case was detected. These were then combined into one data frame, and filtered to include only data pertaining to Clarke County. Then, this was further subset to include only data corresponding with the wastewater surveillance period.</w:t>
+      </w:r>
+    </w:p>
+    <w:bookmarkEnd w:id="28"/>
+    <w:bookmarkEnd w:id="29"/>
+    <w:bookmarkStart w:id="30" w:name="statistical-analysis"/>
+    <w:p>
+      <w:pPr>
+        <w:pStyle w:val="Heading2"/>
+      </w:pPr>
+      <w:r>
+        <w:t xml:space="preserve">3.3 Statistical analysis</w:t>
+      </w:r>
+    </w:p>
+    <w:p>
+      <w:pPr>
+        <w:pStyle w:val="FirstParagraph"/>
+      </w:pPr>
+      <w:r>
+        <w:t xml:space="preserve">Simple analyses: Wastewater and clinical data over time, linear regression model of wastewater vs clinical case data</w:t>
       </w:r>
     </w:p>
     <w:p>
@@ -323,7 +337,7 @@
         <w:pStyle w:val="BodyText"/>
       </w:pPr>
       <w:r>
-        <w:t xml:space="preserve">WWTP data</w:t>
+        <w:t xml:space="preserve">Full analyses: Wastewater data as predictor for clinical case outcomes</w:t>
       </w:r>
     </w:p>
     <w:p>
@@ -331,73 +345,35 @@
         <w:pStyle w:val="BodyText"/>
       </w:pPr>
       <w:r>
-        <w:rPr>
-          <w:iCs/>
-          <w:i/>
-        </w:rPr>
-        <w:t xml:space="preserve">DPH COVID data</w:t>
-      </w:r>
-    </w:p>
-    <w:bookmarkEnd w:id="26"/>
-    <w:bookmarkStart w:id="27" w:name="statistical-analysis"/>
+        <w:t xml:space="preserve">Steps I took to build and tune model</w:t>
+      </w:r>
+    </w:p>
+    <w:p>
+      <w:r>
+        <w:br w:type="page"/>
+      </w:r>
+    </w:p>
+    <w:bookmarkEnd w:id="30"/>
+    <w:bookmarkEnd w:id="31"/>
+    <w:bookmarkStart w:id="52" w:name="results"/>
+    <w:p>
+      <w:pPr>
+        <w:pStyle w:val="Heading1"/>
+      </w:pPr>
+      <w:r>
+        <w:t xml:space="preserve">4. Results</w:t>
+      </w:r>
+    </w:p>
+    <w:bookmarkStart w:id="39" w:name="exploratorydescriptive-analysis"/>
     <w:p>
       <w:pPr>
         <w:pStyle w:val="Heading2"/>
       </w:pPr>
       <w:r>
-        <w:t xml:space="preserve">3.3 Statistical analysis</w:t>
-      </w:r>
-    </w:p>
-    <w:p>
-      <w:pPr>
-        <w:pStyle w:val="FirstParagraph"/>
-      </w:pPr>
-      <w:r>
-        <w:t xml:space="preserve">Simple analyses: Wastewater and clinical data over time, linear regression model of wastewater vs clinical case data</w:t>
-      </w:r>
-    </w:p>
-    <w:p>
-      <w:pPr>
-        <w:pStyle w:val="BodyText"/>
-      </w:pPr>
-      <w:r>
-        <w:t xml:space="preserve">Full analyses: Wastewater data as predictor for clinical case outcomes</w:t>
-      </w:r>
-    </w:p>
-    <w:p>
-      <w:pPr>
-        <w:pStyle w:val="BodyText"/>
-      </w:pPr>
-      <w:r>
-        <w:t xml:space="preserve">Steps I took to build and tune model</w:t>
-      </w:r>
-    </w:p>
-    <w:p>
-      <w:r>
-        <w:br w:type="page"/>
-      </w:r>
-    </w:p>
-    <w:bookmarkEnd w:id="27"/>
-    <w:bookmarkEnd w:id="28"/>
-    <w:bookmarkStart w:id="49" w:name="results"/>
-    <w:p>
-      <w:pPr>
-        <w:pStyle w:val="Heading1"/>
-      </w:pPr>
-      <w:r>
-        <w:t xml:space="preserve">4. Results</w:t>
-      </w:r>
-    </w:p>
-    <w:bookmarkStart w:id="36" w:name="exploratorydescriptive-analysis"/>
-    <w:p>
-      <w:pPr>
-        <w:pStyle w:val="Heading2"/>
-      </w:pPr>
-      <w:r>
         <w:t xml:space="preserve">4.1 Exploratory/Descriptive analysis</w:t>
       </w:r>
     </w:p>
-    <w:bookmarkStart w:id="29" w:name="tbl-summarytable"/>
+    <w:bookmarkStart w:id="32" w:name="tbl-summarytable"/>
     <w:p>
       <w:pPr>
         <w:pStyle w:val="FirstParagraph"/>
@@ -410,7 +386,7 @@
         <w:t xml:space="preserve">?(caption)</w:t>
       </w:r>
     </w:p>
-    <w:bookmarkEnd w:id="29"/>
+    <w:bookmarkEnd w:id="32"/>
     <w:tbl>
       <w:tblPr>
         <w:tblStyle w:val="Table"/>
@@ -433,18 +409,18 @@
                 <wp:inline>
                   <wp:extent cx="5334000" cy="3296603"/>
                   <wp:effectExtent b="0" l="0" r="0" t="0"/>
-                  <wp:docPr descr="" title="" id="31" name="Picture"/>
+                  <wp:docPr descr="" title="" id="34" name="Picture"/>
                   <a:graphic>
                     <a:graphicData uri="http://schemas.openxmlformats.org/drawingml/2006/picture">
                       <pic:pic>
                         <pic:nvPicPr>
-                          <pic:cNvPr descr="images/7DMA_histo.png" id="32" name="Picture"/>
+                          <pic:cNvPr descr="images/7DMA_histo.png" id="35" name="Picture"/>
                           <pic:cNvPicPr>
                             <a:picLocks noChangeArrowheads="1" noChangeAspect="1"/>
                           </pic:cNvPicPr>
                         </pic:nvPicPr>
                         <pic:blipFill>
-                          <a:blip r:embed="rId30"/>
+                          <a:blip r:embed="rId33"/>
                           <a:stretch>
                             <a:fillRect/>
                           </a:stretch>
@@ -517,18 +493,18 @@
                 <wp:inline>
                   <wp:extent cx="5334000" cy="3296603"/>
                   <wp:effectExtent b="0" l="0" r="0" t="0"/>
-                  <wp:docPr descr="" title="" id="34" name="Picture"/>
+                  <wp:docPr descr="" title="" id="37" name="Picture"/>
                   <a:graphic>
                     <a:graphicData uri="http://schemas.openxmlformats.org/drawingml/2006/picture">
                       <pic:pic>
                         <pic:nvPicPr>
-                          <pic:cNvPr descr="images/total_copies_histo.png" id="35" name="Picture"/>
+                          <pic:cNvPr descr="images/total_copies_histo.png" id="38" name="Picture"/>
                           <pic:cNvPicPr>
                             <a:picLocks noChangeArrowheads="1" noChangeAspect="1"/>
                           </pic:cNvPicPr>
                         </pic:nvPicPr>
                         <pic:blipFill>
-                          <a:blip r:embed="rId33"/>
+                          <a:blip r:embed="rId36"/>
                           <a:stretch>
                             <a:fillRect/>
                           </a:stretch>
@@ -571,8 +547,8 @@
         </w:tc>
       </w:tr>
     </w:tbl>
-    <w:bookmarkEnd w:id="36"/>
-    <w:bookmarkStart w:id="46" w:name="basic-statistical-analysis"/>
+    <w:bookmarkEnd w:id="39"/>
+    <w:bookmarkStart w:id="49" w:name="basic-statistical-analysis"/>
     <w:p>
       <w:pPr>
         <w:pStyle w:val="Heading2"/>
@@ -675,18 +651,18 @@
                 <wp:inline>
                   <wp:extent cx="5334000" cy="3296603"/>
                   <wp:effectExtent b="0" l="0" r="0" t="0"/>
-                  <wp:docPr descr="" title="" id="38" name="Picture"/>
+                  <wp:docPr descr="" title="" id="41" name="Picture"/>
                   <a:graphic>
                     <a:graphicData uri="http://schemas.openxmlformats.org/drawingml/2006/picture">
                       <pic:pic>
                         <pic:nvPicPr>
-                          <pic:cNvPr descr="images/7DMA_time_plot.png" id="39" name="Picture"/>
+                          <pic:cNvPr descr="images/7DMA_time_plot.png" id="42" name="Picture"/>
                           <pic:cNvPicPr>
                             <a:picLocks noChangeArrowheads="1" noChangeAspect="1"/>
                           </pic:cNvPicPr>
                         </pic:nvPicPr>
                         <pic:blipFill>
-                          <a:blip r:embed="rId37"/>
+                          <a:blip r:embed="rId40"/>
                           <a:stretch>
                             <a:fillRect/>
                           </a:stretch>
@@ -759,18 +735,18 @@
                 <wp:inline>
                   <wp:extent cx="5334000" cy="3809273"/>
                   <wp:effectExtent b="0" l="0" r="0" t="0"/>
-                  <wp:docPr descr="" title="" id="41" name="Picture"/>
+                  <wp:docPr descr="" title="" id="44" name="Picture"/>
                   <a:graphic>
                     <a:graphicData uri="http://schemas.openxmlformats.org/drawingml/2006/picture">
                       <pic:pic>
                         <pic:nvPicPr>
-                          <pic:cNvPr descr="images/avg_total_copies_time.png" id="42" name="Picture"/>
+                          <pic:cNvPr descr="images/avg_total_copies_time.png" id="45" name="Picture"/>
                           <pic:cNvPicPr>
                             <a:picLocks noChangeArrowheads="1" noChangeAspect="1"/>
                           </pic:cNvPicPr>
                         </pic:nvPicPr>
                         <pic:blipFill>
-                          <a:blip r:embed="rId40"/>
+                          <a:blip r:embed="rId43"/>
                           <a:stretch>
                             <a:fillRect/>
                           </a:stretch>
@@ -843,18 +819,18 @@
                 <wp:inline>
                   <wp:extent cx="5334000" cy="3296603"/>
                   <wp:effectExtent b="0" l="0" r="0" t="0"/>
-                  <wp:docPr descr="" title="" id="44" name="Picture"/>
+                  <wp:docPr descr="" title="" id="47" name="Picture"/>
                   <a:graphic>
                     <a:graphicData uri="http://schemas.openxmlformats.org/drawingml/2006/picture">
                       <pic:pic>
                         <pic:nvPicPr>
-                          <pic:cNvPr descr="images/total_copies_avg_vs_7DMA.png" id="45" name="Picture"/>
+                          <pic:cNvPr descr="images/total_copies_avg_vs_7DMA.png" id="48" name="Picture"/>
                           <pic:cNvPicPr>
                             <a:picLocks noChangeArrowheads="1" noChangeAspect="1"/>
                           </pic:cNvPicPr>
                         </pic:nvPicPr>
                         <pic:blipFill>
-                          <a:blip r:embed="rId43"/>
+                          <a:blip r:embed="rId46"/>
                           <a:stretch>
                             <a:fillRect/>
                           </a:stretch>
@@ -897,8 +873,8 @@
         </w:tc>
       </w:tr>
     </w:tbl>
-    <w:bookmarkEnd w:id="46"/>
-    <w:bookmarkStart w:id="48" w:name="full-analysis"/>
+    <w:bookmarkEnd w:id="49"/>
+    <w:bookmarkStart w:id="51" w:name="full-analysis"/>
     <w:p>
       <w:pPr>
         <w:pStyle w:val="Heading2"/>
@@ -943,7 +919,7 @@
         <w:t xml:space="preserve">shows a summary of a linear model fit.</w:t>
       </w:r>
     </w:p>
-    <w:bookmarkStart w:id="47" w:name="tbl-resulttable2"/>
+    <w:bookmarkStart w:id="50" w:name="tbl-resulttable2"/>
     <w:p>
       <w:pPr>
         <w:pStyle w:val="BodyText"/>
@@ -956,15 +932,15 @@
         <w:t xml:space="preserve">?(caption)</w:t>
       </w:r>
     </w:p>
-    <w:bookmarkEnd w:id="47"/>
+    <w:bookmarkEnd w:id="50"/>
     <w:p>
       <w:r>
         <w:br w:type="page"/>
       </w:r>
     </w:p>
-    <w:bookmarkEnd w:id="48"/>
-    <w:bookmarkEnd w:id="49"/>
-    <w:bookmarkStart w:id="54" w:name="discussion"/>
+    <w:bookmarkEnd w:id="51"/>
+    <w:bookmarkEnd w:id="52"/>
+    <w:bookmarkStart w:id="57" w:name="discussion"/>
     <w:p>
       <w:pPr>
         <w:pStyle w:val="Heading1"/>
@@ -973,7 +949,7 @@
         <w:t xml:space="preserve">5. Discussion</w:t>
       </w:r>
     </w:p>
-    <w:bookmarkStart w:id="50" w:name="summary-and-interpretation"/>
+    <w:bookmarkStart w:id="53" w:name="summary-and-interpretation"/>
     <w:p>
       <w:pPr>
         <w:pStyle w:val="Heading2"/>
@@ -994,8 +970,8 @@
         <w:t xml:space="preserve">Summarize what you did, what you found and what it means.</w:t>
       </w:r>
     </w:p>
-    <w:bookmarkEnd w:id="50"/>
-    <w:bookmarkStart w:id="51" w:name="strengths-and-limitations"/>
+    <w:bookmarkEnd w:id="53"/>
+    <w:bookmarkStart w:id="54" w:name="strengths-and-limitations"/>
     <w:p>
       <w:pPr>
         <w:pStyle w:val="Heading2"/>
@@ -1016,8 +992,8 @@
         <w:t xml:space="preserve">Discuss what you perceive as strengths and limitations of your analysis.</w:t>
       </w:r>
     </w:p>
-    <w:bookmarkEnd w:id="51"/>
-    <w:bookmarkStart w:id="53" w:name="conclusions"/>
+    <w:bookmarkEnd w:id="54"/>
+    <w:bookmarkStart w:id="56" w:name="conclusions"/>
     <w:p>
       <w:pPr>
         <w:pStyle w:val="Heading2"/>
@@ -1100,7 +1076,7 @@
       <w:r>
         <w:t xml:space="preserve"> </w:t>
       </w:r>
-      <w:hyperlink r:id="rId52">
+      <w:hyperlink r:id="rId55">
         <w:r>
           <w:rPr>
             <w:rStyle w:val="Hyperlink"/>
@@ -1132,9 +1108,9 @@
         <w:br w:type="page"/>
       </w:r>
     </w:p>
-    <w:bookmarkEnd w:id="53"/>
-    <w:bookmarkEnd w:id="54"/>
-    <w:bookmarkStart w:id="62" w:name="references"/>
+    <w:bookmarkEnd w:id="56"/>
+    <w:bookmarkEnd w:id="57"/>
+    <w:bookmarkStart w:id="65" w:name="references"/>
     <w:p>
       <w:pPr>
         <w:pStyle w:val="Heading1"/>
@@ -1143,8 +1119,8 @@
         <w:t xml:space="preserve">6. References</w:t>
       </w:r>
     </w:p>
-    <w:bookmarkStart w:id="61" w:name="refs"/>
-    <w:bookmarkStart w:id="56" w:name="ref-leek2015"/>
+    <w:bookmarkStart w:id="64" w:name="refs"/>
+    <w:bookmarkStart w:id="59" w:name="ref-leek2015"/>
     <w:p>
       <w:pPr>
         <w:pStyle w:val="Bibliography"/>
@@ -1193,7 +1169,7 @@
       <w:r>
         <w:t xml:space="preserve"> </w:t>
       </w:r>
-      <w:hyperlink r:id="rId55">
+      <w:hyperlink r:id="rId58">
         <w:r>
           <w:rPr>
             <w:rStyle w:val="Hyperlink"/>
@@ -1202,8 +1178,8 @@
         </w:r>
       </w:hyperlink>
     </w:p>
-    <w:bookmarkEnd w:id="56"/>
-    <w:bookmarkStart w:id="58" w:name="ref-mckay2020"/>
+    <w:bookmarkEnd w:id="59"/>
+    <w:bookmarkStart w:id="61" w:name="ref-mckay2020"/>
     <w:p>
       <w:pPr>
         <w:pStyle w:val="Bibliography"/>
@@ -1285,7 +1261,7 @@
       <w:r>
         <w:t xml:space="preserve"> </w:t>
       </w:r>
-      <w:hyperlink r:id="rId57">
+      <w:hyperlink r:id="rId60">
         <w:r>
           <w:rPr>
             <w:rStyle w:val="Hyperlink"/>
@@ -1294,8 +1270,8 @@
         </w:r>
       </w:hyperlink>
     </w:p>
-    <w:bookmarkEnd w:id="58"/>
-    <w:bookmarkStart w:id="60" w:name="ref-mckay2020a"/>
+    <w:bookmarkEnd w:id="61"/>
+    <w:bookmarkStart w:id="63" w:name="ref-mckay2020a"/>
     <w:p>
       <w:pPr>
         <w:pStyle w:val="Bibliography"/>
@@ -1332,7 +1308,7 @@
       <w:r>
         <w:t xml:space="preserve"> </w:t>
       </w:r>
-      <w:hyperlink r:id="rId59">
+      <w:hyperlink r:id="rId62">
         <w:r>
           <w:rPr>
             <w:rStyle w:val="Hyperlink"/>
@@ -1341,9 +1317,9 @@
         </w:r>
       </w:hyperlink>
     </w:p>
-    <w:bookmarkEnd w:id="60"/>
-    <w:bookmarkEnd w:id="61"/>
-    <w:bookmarkEnd w:id="62"/>
+    <w:bookmarkEnd w:id="63"/>
+    <w:bookmarkEnd w:id="64"/>
+    <w:bookmarkEnd w:id="65"/>
     <w:sectPr/>
   </w:body>
 </w:document>

</xml_diff>